<commit_message>
Ex18 Initio Simulator and tidying part 3.
</commit_message>
<xml_diff>
--- a/resources/initio_sim/WS18-InitioSimulator-WallFollowing.docx
+++ b/resources/initio_sim/WS18-InitioSimulator-WallFollowing.docx
@@ -462,6 +462,12 @@
           <w:rFonts w:asciiTheme="majorHAnsi" w:eastAsia="Calibri" w:hAnsiTheme="majorHAnsi" w:cstheme="majorHAnsi"/>
         </w:rPr>
         <w:t xml:space="preserve"> when it does not detect an obstacle to that side.</w:t>
+      </w:r>
+      <w:r>
+        <w:rPr>
+          <w:rFonts w:asciiTheme="majorHAnsi" w:eastAsia="Calibri" w:hAnsiTheme="majorHAnsi" w:cstheme="majorHAnsi"/>
+        </w:rPr>
+        <w:t xml:space="preserve">  You may want to get it to move forward a little and then turn when it doesn’t detect an obstacle on the desired side (this will help prevent the robot getting “stuck” turning towards and then away from a wall.</w:t>
       </w:r>
     </w:p>
     <w:p>
@@ -1005,15 +1011,6 @@
         </w:rPr>
         <w:t>.</w:t>
       </w:r>
-    </w:p>
-    <w:p>
-      <w:pPr>
-        <w:rPr>
-          <w:rFonts w:ascii="Calibri" w:eastAsia="Calibri" w:hAnsi="Calibri" w:cs="Calibri"/>
-        </w:rPr>
-      </w:pPr>
-    </w:p>
-    <w:p>
       <w:bookmarkStart w:id="0" w:name="_GoBack"/>
       <w:bookmarkEnd w:id="0"/>
     </w:p>

</xml_diff>